<commit_message>
FINISH REPORT VERSION 1.3 (SAu khi nhận xét)
</commit_message>
<xml_diff>
--- a/Test/Test result.docx
+++ b/Test/Test result.docx
@@ -118,7 +118,16 @@
                 <w:szCs w:val="20"/>
                 <w:lang w:val="vi-VN"/>
               </w:rPr>
-              <w:t>88%</w:t>
+              <w:t>97</w:t>
+            </w:r>
+            <w:r>
+              <w:rPr>
+                <w:rFonts w:ascii="Times New Roman" w:hAnsi="Times New Roman" w:cs="Times New Roman"/>
+                <w:sz w:val="20"/>
+                <w:szCs w:val="20"/>
+                <w:lang w:val="vi-VN"/>
+              </w:rPr>
+              <w:t>%</w:t>
             </w:r>
           </w:p>
         </w:tc>
@@ -142,15 +151,6 @@
                 <w:lang w:val="vi-VN"/>
               </w:rPr>
             </w:pPr>
-            <w:r>
-              <w:rPr>
-                <w:rFonts w:ascii="Times New Roman" w:hAnsi="Times New Roman" w:cs="Times New Roman"/>
-                <w:sz w:val="20"/>
-                <w:szCs w:val="20"/>
-                <w:lang w:val="vi-VN"/>
-              </w:rPr>
-              <w:t>Số câu hỏi rút được bộ ba</w:t>
-            </w:r>
           </w:p>
         </w:tc>
         <w:tc>
@@ -169,15 +169,6 @@
                 <w:lang w:val="vi-VN"/>
               </w:rPr>
             </w:pPr>
-            <w:r>
-              <w:rPr>
-                <w:rFonts w:ascii="Times New Roman" w:hAnsi="Times New Roman" w:cs="Times New Roman"/>
-                <w:sz w:val="20"/>
-                <w:szCs w:val="20"/>
-                <w:lang w:val="vi-VN"/>
-              </w:rPr>
-              <w:t>99</w:t>
-            </w:r>
           </w:p>
         </w:tc>
       </w:tr>
@@ -233,7 +224,7 @@
                 <w:szCs w:val="20"/>
                 <w:lang w:val="vi-VN"/>
               </w:rPr>
-              <w:t>88</w:t>
+              <w:t>99</w:t>
             </w:r>
           </w:p>
         </w:tc>
@@ -290,7 +281,7 @@
                 <w:szCs w:val="20"/>
                 <w:lang w:val="vi-VN"/>
               </w:rPr>
-              <w:t>8</w:t>
+              <w:t>1</w:t>
             </w:r>
           </w:p>
         </w:tc>
@@ -347,7 +338,7 @@
                 <w:szCs w:val="20"/>
                 <w:lang w:val="vi-VN"/>
               </w:rPr>
-              <w:t>1</w:t>
+              <w:t>2</w:t>
             </w:r>
           </w:p>
         </w:tc>
@@ -404,13 +395,34 @@
                 <w:szCs w:val="20"/>
                 <w:lang w:val="vi-VN"/>
               </w:rPr>
-              <w:t>100</w:t>
+              <w:t>10</w:t>
+            </w:r>
+            <w:r>
+              <w:rPr>
+                <w:rFonts w:ascii="Times New Roman" w:hAnsi="Times New Roman" w:cs="Times New Roman"/>
+                <w:sz w:val="20"/>
+                <w:szCs w:val="20"/>
+                <w:lang w:val="vi-VN"/>
+              </w:rPr>
+              <w:t>2</w:t>
             </w:r>
           </w:p>
         </w:tc>
       </w:tr>
     </w:tbl>
-    <w:p/>
+    <w:p>
+      <w:pPr>
+        <w:rPr>
+          <w:lang w:val="vi-VN"/>
+        </w:rPr>
+      </w:pPr>
+      <w:r>
+        <w:rPr>
+          <w:lang w:val="vi-VN"/>
+        </w:rPr>
+        <w:t>Nguyên nhân: Thiếu luật, Luật không bao phủ. Gán nhãn sai ngữ nghĩa</w:t>
+      </w:r>
+    </w:p>
     <w:sectPr>
       <w:pgSz w:w="12240" w:h="15840"/>
       <w:pgMar w:top="1440" w:right="1440" w:bottom="1440" w:left="1440" w:header="720" w:footer="720" w:gutter="0"/>

</xml_diff>

<commit_message>
FINISH REPORT VERSION 2.5 (sau khi nhận xét)
</commit_message>
<xml_diff>
--- a/Test/Test result.docx
+++ b/Test/Test result.docx
@@ -118,7 +118,15 @@
                 <w:szCs w:val="20"/>
                 <w:lang w:val="vi-VN"/>
               </w:rPr>
-              <w:t>97</w:t>
+              <w:t>9</w:t>
+            </w:r>
+            <w:r>
+              <w:rPr>
+                <w:rFonts w:ascii="Times New Roman" w:hAnsi="Times New Roman" w:cs="Times New Roman"/>
+                <w:sz w:val="20"/>
+                <w:szCs w:val="20"/>
+              </w:rPr>
+              <w:t>6</w:t>
             </w:r>
             <w:r>
               <w:rPr>
@@ -271,17 +279,15 @@
                 <w:rFonts w:ascii="Times New Roman" w:hAnsi="Times New Roman" w:cs="Times New Roman"/>
                 <w:sz w:val="20"/>
                 <w:szCs w:val="20"/>
-                <w:lang w:val="vi-VN"/>
-              </w:rPr>
-            </w:pPr>
-            <w:r>
-              <w:rPr>
-                <w:rFonts w:ascii="Times New Roman" w:hAnsi="Times New Roman" w:cs="Times New Roman"/>
-                <w:sz w:val="20"/>
-                <w:szCs w:val="20"/>
-                <w:lang w:val="vi-VN"/>
-              </w:rPr>
-              <w:t>1</w:t>
+              </w:rPr>
+            </w:pPr>
+            <w:r>
+              <w:rPr>
+                <w:rFonts w:ascii="Times New Roman" w:hAnsi="Times New Roman" w:cs="Times New Roman"/>
+                <w:sz w:val="20"/>
+                <w:szCs w:val="20"/>
+              </w:rPr>
+              <w:t>2</w:t>
             </w:r>
           </w:p>
         </w:tc>
@@ -421,6 +427,12 @@
           <w:lang w:val="vi-VN"/>
         </w:rPr>
         <w:t>Nguyên nhân: Thiếu luật, Luật không bao phủ. Gán nhãn sai ngữ nghĩa</w:t>
+      </w:r>
+      <w:r>
+        <w:rPr>
+          <w:lang w:val="vi-VN"/>
+        </w:rPr>
+        <w:t>.</w:t>
       </w:r>
     </w:p>
     <w:sectPr>

</xml_diff>